<commit_message>
Milestone 2 Deliverables - Part 5
Final edits before submission to professor.
</commit_message>
<xml_diff>
--- a/SWEN_670_Documentation/Milestone 2/NASA Gamify Project Management Plan - Milestone 2.docx
+++ b/SWEN_670_Documentation/Milestone 2/NASA Gamify Project Management Plan - Milestone 2.docx
@@ -2983,13 +2983,25 @@
         <w:t xml:space="preserve"> </w:t>
       </w:r>
       <w:r>
-        <w:t xml:space="preserve">The Documentation lead will take responsibility for all documents and will create most of them. </w:t>
+        <w:t xml:space="preserve">The Documentation </w:t>
+      </w:r>
+      <w:r>
+        <w:t>L</w:t>
+      </w:r>
+      <w:r>
+        <w:t xml:space="preserve">ead will take responsibility for all documents and will create most of them. </w:t>
       </w:r>
       <w:r>
         <w:t xml:space="preserve"> </w:t>
       </w:r>
       <w:r>
-        <w:t xml:space="preserve">The Testing lead will create the test plan, test scripts, </w:t>
+        <w:t xml:space="preserve">The Testing </w:t>
+      </w:r>
+      <w:r>
+        <w:t>L</w:t>
+      </w:r>
+      <w:r>
+        <w:t xml:space="preserve">ead will create the test plan, test scripts, </w:t>
       </w:r>
       <w:r>
         <w:lastRenderedPageBreak/>
@@ -2999,13 +3011,25 @@
         <w:t xml:space="preserve"> </w:t>
       </w:r>
       <w:r>
-        <w:t xml:space="preserve">The Database lead will design and create the database, as well as set up GitHub and maintain it. </w:t>
+        <w:t xml:space="preserve">The Database </w:t>
+      </w:r>
+      <w:r>
+        <w:t>L</w:t>
+      </w:r>
+      <w:r>
+        <w:t xml:space="preserve">ead will design and create the database, as well as set up GitHub and maintain it. </w:t>
       </w:r>
       <w:r>
         <w:t xml:space="preserve"> </w:t>
       </w:r>
       <w:r>
-        <w:t xml:space="preserve">The Team lead will manage </w:t>
+        <w:t xml:space="preserve">The Team </w:t>
+      </w:r>
+      <w:r>
+        <w:t>L</w:t>
+      </w:r>
+      <w:r>
+        <w:t xml:space="preserve">ead will manage </w:t>
       </w:r>
       <w:proofErr w:type="gramStart"/>
       <w:r>
@@ -3013,24 +3037,35 @@
       </w:r>
       <w:proofErr w:type="gramEnd"/>
       <w:r>
-        <w:t xml:space="preserve"> the team members and make sure that all deliverables are created and delivered on time. </w:t>
+        <w:t xml:space="preserve"> the team members and make sure that all </w:t>
+      </w:r>
+      <w:bookmarkStart w:id="9" w:name="_GoBack"/>
+      <w:bookmarkEnd w:id="9"/>
+      <w:r>
+        <w:t xml:space="preserve">deliverables are created and delivered on time. </w:t>
       </w:r>
       <w:r>
         <w:t xml:space="preserve"> </w:t>
       </w:r>
       <w:r>
-        <w:t xml:space="preserve">The Development lead will become familiar with PHP and MediaWiki, lead all design discussions, and verify that the design documentation is correct and complete. </w:t>
+        <w:t xml:space="preserve">The Development </w:t>
+      </w:r>
+      <w:r>
+        <w:t>L</w:t>
+      </w:r>
+      <w:r>
+        <w:t xml:space="preserve">ead will become familiar with PHP and MediaWiki, lead all design discussions, and verify that the design documentation is correct and complete. </w:t>
       </w:r>
     </w:p>
     <w:p>
       <w:pPr>
         <w:pStyle w:val="Heading2"/>
       </w:pPr>
-      <w:bookmarkStart w:id="9" w:name="_Toc508468392"/>
+      <w:bookmarkStart w:id="10" w:name="_Toc508468392"/>
       <w:r>
         <w:t>Project Deliverables</w:t>
       </w:r>
-      <w:bookmarkEnd w:id="9"/>
+      <w:bookmarkEnd w:id="10"/>
     </w:p>
     <w:p>
       <w:pPr>
@@ -3195,13 +3230,8 @@
       <w:pPr>
         <w:ind w:left="1440" w:hanging="720"/>
       </w:pPr>
-      <w:proofErr w:type="spellStart"/>
-      <w:r>
-        <w:t xml:space="preserve">Test </w:t>
-      </w:r>
-      <w:proofErr w:type="spellEnd"/>
-      <w:r>
-        <w:t>Reports</w:t>
+      <w:r>
+        <w:t>Test Reports</w:t>
       </w:r>
       <w:r>
         <w:t xml:space="preserve"> – A summary of each test executed</w:t>
@@ -3222,11 +3252,11 @@
       <w:pPr>
         <w:pStyle w:val="Heading2"/>
       </w:pPr>
-      <w:bookmarkStart w:id="10" w:name="_Toc508468393"/>
+      <w:bookmarkStart w:id="11" w:name="_Toc508468393"/>
       <w:r>
         <w:t>Acceptance Criteria</w:t>
       </w:r>
-      <w:bookmarkEnd w:id="10"/>
+      <w:bookmarkEnd w:id="11"/>
     </w:p>
     <w:p>
       <w:r>
@@ -3273,11 +3303,11 @@
       <w:pPr>
         <w:pStyle w:val="Heading2"/>
       </w:pPr>
-      <w:bookmarkStart w:id="11" w:name="_Toc508468394"/>
+      <w:bookmarkStart w:id="12" w:name="_Toc508468394"/>
       <w:r>
         <w:t>Project Constraints</w:t>
       </w:r>
-      <w:bookmarkEnd w:id="11"/>
+      <w:bookmarkEnd w:id="12"/>
     </w:p>
     <w:p>
       <w:r>
@@ -3361,11 +3391,11 @@
       <w:pPr>
         <w:pStyle w:val="Heading2"/>
       </w:pPr>
-      <w:bookmarkStart w:id="12" w:name="_Toc508468395"/>
+      <w:bookmarkStart w:id="13" w:name="_Toc508468395"/>
       <w:r>
         <w:t>Project Assumptions</w:t>
       </w:r>
-      <w:bookmarkEnd w:id="12"/>
+      <w:bookmarkEnd w:id="13"/>
     </w:p>
     <w:p>
       <w:r>
@@ -3432,14 +3462,14 @@
           <w:rFonts w:ascii="Calibri" w:hAnsi="Calibri"/>
         </w:rPr>
       </w:pPr>
-      <w:bookmarkStart w:id="13" w:name="_Toc508468396"/>
+      <w:bookmarkStart w:id="14" w:name="_Toc508468396"/>
       <w:r>
         <w:rPr>
           <w:rFonts w:ascii="Calibri" w:hAnsi="Calibri"/>
         </w:rPr>
         <w:t>Milestone List</w:t>
       </w:r>
-      <w:bookmarkEnd w:id="13"/>
+      <w:bookmarkEnd w:id="14"/>
     </w:p>
     <w:p>
       <w:pPr>
@@ -3592,8 +3622,6 @@
               </w:rPr>
               <w:t>, Project Schedule</w:t>
             </w:r>
-            <w:bookmarkStart w:id="14" w:name="_GoBack"/>
-            <w:bookmarkEnd w:id="14"/>
           </w:p>
         </w:tc>
       </w:tr>
@@ -6403,7 +6431,7 @@
 </file>
 
 <file path=customXml/itemProps1.xml><?xml version="1.0" encoding="utf-8"?>
-<ds:datastoreItem xmlns:ds="http://schemas.openxmlformats.org/officeDocument/2006/customXml" ds:itemID="{ECEDC9F7-B52E-4074-AE50-F67FF66CB4F7}">
+<ds:datastoreItem xmlns:ds="http://schemas.openxmlformats.org/officeDocument/2006/customXml" ds:itemID="{D65C3869-D9FE-4F74-A8E1-008089E09C15}">
   <ds:schemaRefs>
     <ds:schemaRef ds:uri="http://schemas.openxmlformats.org/officeDocument/2006/bibliography"/>
   </ds:schemaRefs>

</xml_diff>